<commit_message>
Update resume...one mo' time
</commit_message>
<xml_diff>
--- a/assets/pdf/isaiah_resume.docx
+++ b/assets/pdf/isaiah_resume.docx
@@ -52,8 +52,6 @@
           <w:szCs w:val="19"/>
         </w:rPr>
       </w:pPr>
-      <w:bookmarkStart w:id="0" w:name="_GoBack"/>
-      <w:bookmarkEnd w:id="0"/>
     </w:p>
     <w:p>
       <w:pPr>
@@ -364,23 +362,31 @@
           <w:sz w:val="19"/>
           <w:szCs w:val="19"/>
         </w:rPr>
-        <w:t xml:space="preserve">Performed ops duty responsibilities on rotation, addressing </w:t>
-      </w:r>
-      <w:r>
-        <w:rPr>
-          <w:rFonts w:ascii="Avenir Book" w:hAnsi="Avenir Book" w:cs="Futura Medium"/>
-          <w:sz w:val="19"/>
-          <w:szCs w:val="19"/>
-        </w:rPr>
-        <w:t xml:space="preserve">backend </w:t>
-      </w:r>
-      <w:r>
-        <w:rPr>
-          <w:rFonts w:ascii="Avenir Book" w:hAnsi="Avenir Book" w:cs="Futura Medium"/>
-          <w:sz w:val="19"/>
-          <w:szCs w:val="19"/>
-        </w:rPr>
-        <w:t>anomalies relevant to the bank connection domain</w:t>
+        <w:t>Performed ops duty responsibilities on rotation,</w:t>
+      </w:r>
+      <w:r>
+        <w:rPr>
+          <w:rFonts w:ascii="Avenir Book" w:hAnsi="Avenir Book" w:cs="Futura Medium"/>
+          <w:sz w:val="19"/>
+          <w:szCs w:val="19"/>
+        </w:rPr>
+        <w:t xml:space="preserve"> triaging</w:t>
+      </w:r>
+      <w:r>
+        <w:rPr>
+          <w:rFonts w:ascii="Avenir Book" w:hAnsi="Avenir Book" w:cs="Futura Medium"/>
+          <w:sz w:val="19"/>
+          <w:szCs w:val="19"/>
+        </w:rPr>
+        <w:t xml:space="preserve"> backend </w:t>
+      </w:r>
+      <w:r>
+        <w:rPr>
+          <w:rFonts w:ascii="Avenir Book" w:hAnsi="Avenir Book" w:cs="Futura Medium"/>
+          <w:sz w:val="19"/>
+          <w:szCs w:val="19"/>
+        </w:rPr>
+        <w:t>anomalies and squashing bugs relevant to the domain</w:t>
       </w:r>
     </w:p>
     <w:p>
@@ -395,6 +401,8 @@
           <w:szCs w:val="19"/>
         </w:rPr>
       </w:pPr>
+      <w:bookmarkStart w:id="0" w:name="_GoBack"/>
+      <w:bookmarkEnd w:id="0"/>
     </w:p>
     <w:p>
       <w:pPr>
@@ -8316,7 +8324,7 @@
 </file>
 
 <file path=customXml/itemProps1.xml><?xml version="1.0" encoding="utf-8"?>
-<ds:datastoreItem xmlns:ds="http://schemas.openxmlformats.org/officeDocument/2006/customXml" ds:itemID="{5FAE44E0-2A88-C241-A99E-F0CB3633FC41}">
+<ds:datastoreItem xmlns:ds="http://schemas.openxmlformats.org/officeDocument/2006/customXml" ds:itemID="{DFF8C5C6-0260-5C4E-A884-88720BB38238}">
   <ds:schemaRefs>
     <ds:schemaRef ds:uri="http://schemas.openxmlformats.org/officeDocument/2006/bibliography"/>
   </ds:schemaRefs>

</xml_diff>

<commit_message>
Add AWS to resume
</commit_message>
<xml_diff>
--- a/assets/pdf/isaiah_resume.docx
+++ b/assets/pdf/isaiah_resume.docx
@@ -401,8 +401,6 @@
           <w:szCs w:val="19"/>
         </w:rPr>
       </w:pPr>
-      <w:bookmarkStart w:id="0" w:name="_GoBack"/>
-      <w:bookmarkEnd w:id="0"/>
     </w:p>
     <w:p>
       <w:pPr>
@@ -1642,7 +1640,7 @@
         <w:pStyle w:val="ListParagraph"/>
         <w:numPr>
           <w:ilvl w:val="0"/>
-          <w:numId w:val="45"/>
+          <w:numId w:val="48"/>
         </w:numPr>
         <w:rPr>
           <w:rFonts w:ascii="Avenir Book" w:hAnsi="Avenir Book" w:cs="Futura Medium"/>
@@ -1658,73 +1656,15 @@
           <w:sz w:val="19"/>
           <w:szCs w:val="19"/>
         </w:rPr>
-        <w:t>L</w:t>
-      </w:r>
-      <w:r>
-        <w:rPr>
-          <w:rFonts w:ascii="Avenir Book" w:hAnsi="Avenir Book" w:cs="Futura Medium"/>
-          <w:b/>
-          <w:sz w:val="19"/>
-          <w:szCs w:val="19"/>
-        </w:rPr>
-        <w:t>anguages:</w:t>
-      </w:r>
-      <w:r>
-        <w:rPr>
-          <w:rFonts w:ascii="Avenir Book" w:hAnsi="Avenir Book" w:cs="Futura Medium"/>
-          <w:b/>
-          <w:sz w:val="19"/>
-          <w:szCs w:val="19"/>
-        </w:rPr>
-        <w:t xml:space="preserve"> </w:t>
-      </w:r>
-      <w:r>
-        <w:rPr>
-          <w:rFonts w:ascii="Avenir Book" w:hAnsi="Avenir Book" w:cs="Futura Medium"/>
-          <w:sz w:val="19"/>
-          <w:szCs w:val="19"/>
-        </w:rPr>
-        <w:t>Java</w:t>
-      </w:r>
-      <w:r>
-        <w:rPr>
-          <w:rFonts w:ascii="Avenir Book" w:hAnsi="Avenir Book" w:cs="Futura Medium"/>
-          <w:sz w:val="19"/>
-          <w:szCs w:val="19"/>
-        </w:rPr>
-        <w:t xml:space="preserve">, C#, </w:t>
-      </w:r>
-      <w:r>
-        <w:rPr>
-          <w:rFonts w:ascii="Avenir Book" w:hAnsi="Avenir Book" w:cs="Futura Medium"/>
-          <w:sz w:val="19"/>
-          <w:szCs w:val="19"/>
-        </w:rPr>
-        <w:t>Python</w:t>
-      </w:r>
-      <w:r>
-        <w:rPr>
-          <w:rFonts w:ascii="Avenir Book" w:hAnsi="Avenir Book" w:cs="Futura Medium"/>
-          <w:sz w:val="19"/>
-          <w:szCs w:val="19"/>
-        </w:rPr>
-        <w:t xml:space="preserve">, </w:t>
-      </w:r>
-      <w:r>
-        <w:rPr>
-          <w:rFonts w:ascii="Avenir Book" w:hAnsi="Avenir Book" w:cs="Futura Medium"/>
-          <w:sz w:val="19"/>
-          <w:szCs w:val="19"/>
-        </w:rPr>
-        <w:t xml:space="preserve">HTML, CSS, </w:t>
-      </w:r>
-      <w:r>
-        <w:rPr>
-          <w:rFonts w:ascii="Avenir Book" w:hAnsi="Avenir Book" w:cs="Futura Medium"/>
-          <w:sz w:val="19"/>
-          <w:szCs w:val="19"/>
-        </w:rPr>
-        <w:t>JavaScript</w:t>
+        <w:t xml:space="preserve">Languages/Formats: </w:t>
+      </w:r>
+      <w:r>
+        <w:rPr>
+          <w:rFonts w:ascii="Avenir Book" w:hAnsi="Avenir Book" w:cs="Futura Medium"/>
+          <w:sz w:val="19"/>
+          <w:szCs w:val="19"/>
+        </w:rPr>
+        <w:t>Java, C#, Python, HTML, CSS, JavaScript</w:t>
       </w:r>
     </w:p>
     <w:p>
@@ -1732,7 +1672,7 @@
         <w:pStyle w:val="ListParagraph"/>
         <w:numPr>
           <w:ilvl w:val="0"/>
-          <w:numId w:val="45"/>
+          <w:numId w:val="48"/>
         </w:numPr>
         <w:rPr>
           <w:rFonts w:ascii="Avenir Book" w:hAnsi="Avenir Book" w:cs="Futura Medium"/>
@@ -1748,64 +1688,15 @@
           <w:sz w:val="19"/>
           <w:szCs w:val="19"/>
         </w:rPr>
-        <w:t>Technologies</w:t>
-      </w:r>
-      <w:r>
-        <w:rPr>
-          <w:rFonts w:ascii="Avenir Book" w:hAnsi="Avenir Book" w:cs="Futura Medium"/>
-          <w:b/>
-          <w:sz w:val="19"/>
-          <w:szCs w:val="19"/>
-        </w:rPr>
-        <w:t xml:space="preserve">: </w:t>
-      </w:r>
-      <w:r>
-        <w:rPr>
-          <w:rFonts w:ascii="Avenir Book" w:hAnsi="Avenir Book" w:cs="Futura Medium"/>
-          <w:sz w:val="19"/>
-          <w:szCs w:val="19"/>
-        </w:rPr>
-        <w:t xml:space="preserve">Git, Rider, Visual Studio, </w:t>
-      </w:r>
-      <w:r>
-        <w:rPr>
-          <w:rFonts w:ascii="Avenir Book" w:hAnsi="Avenir Book" w:cs="Futura Medium"/>
-          <w:sz w:val="19"/>
-          <w:szCs w:val="19"/>
-        </w:rPr>
-        <w:t xml:space="preserve">MySQL, </w:t>
-      </w:r>
-      <w:r>
-        <w:rPr>
-          <w:rFonts w:ascii="Avenir Book" w:hAnsi="Avenir Book" w:cs="Futura Medium"/>
-          <w:sz w:val="19"/>
-          <w:szCs w:val="19"/>
-        </w:rPr>
-        <w:t>.NET, Ruby on Rails</w:t>
-      </w:r>
-      <w:r>
-        <w:rPr>
-          <w:rFonts w:ascii="Avenir Book" w:hAnsi="Avenir Book" w:cs="Futura Medium"/>
-          <w:sz w:val="19"/>
-          <w:szCs w:val="19"/>
-        </w:rPr>
-        <w:t>, Redis, AWS</w:t>
-      </w:r>
-      <w:r>
-        <w:rPr>
-          <w:rFonts w:ascii="Avenir Book" w:hAnsi="Avenir Book" w:cs="Futura Medium"/>
-          <w:sz w:val="19"/>
-          <w:szCs w:val="19"/>
-        </w:rPr>
-        <w:t>, Jenkins, JSON, XML</w:t>
-      </w:r>
-      <w:r>
-        <w:rPr>
-          <w:rFonts w:ascii="Avenir Book" w:hAnsi="Avenir Book" w:cs="Futura Medium"/>
-          <w:sz w:val="19"/>
-          <w:szCs w:val="19"/>
-        </w:rPr>
-        <w:t>, Tetris</w:t>
+        <w:t xml:space="preserve">Technologies: </w:t>
+      </w:r>
+      <w:r>
+        <w:rPr>
+          <w:rFonts w:ascii="Avenir Book" w:hAnsi="Avenir Book" w:cs="Futura Medium"/>
+          <w:sz w:val="19"/>
+          <w:szCs w:val="19"/>
+        </w:rPr>
+        <w:t>Git, Rider, MySQL, .NET, Redis, AWS (SQS, CloudWatch, autoscaling, EC2), Jenkins</w:t>
       </w:r>
     </w:p>
     <w:p>
@@ -1813,7 +1704,7 @@
         <w:pStyle w:val="ListParagraph"/>
         <w:numPr>
           <w:ilvl w:val="0"/>
-          <w:numId w:val="45"/>
+          <w:numId w:val="48"/>
         </w:numPr>
         <w:rPr>
           <w:rFonts w:ascii="Avenir Book" w:hAnsi="Avenir Book" w:cs="Futura Medium"/>
@@ -1829,98 +1720,18 @@
           <w:sz w:val="19"/>
           <w:szCs w:val="19"/>
         </w:rPr>
-        <w:t>Development</w:t>
-      </w:r>
-      <w:r>
-        <w:rPr>
-          <w:rFonts w:ascii="Avenir Book" w:hAnsi="Avenir Book" w:cs="Futura Medium"/>
-          <w:b/>
-          <w:sz w:val="19"/>
-          <w:szCs w:val="19"/>
-        </w:rPr>
-        <w:t xml:space="preserve"> practices</w:t>
-      </w:r>
-      <w:r>
-        <w:rPr>
-          <w:rFonts w:ascii="Avenir Book" w:hAnsi="Avenir Book" w:cs="Futura Medium"/>
-          <w:b/>
-          <w:sz w:val="19"/>
-          <w:szCs w:val="19"/>
-        </w:rPr>
-        <w:t>:</w:t>
-      </w:r>
-      <w:r>
-        <w:rPr>
-          <w:rFonts w:ascii="Avenir Book" w:hAnsi="Avenir Book" w:cs="Futura Medium"/>
-          <w:sz w:val="19"/>
-          <w:szCs w:val="19"/>
-        </w:rPr>
-        <w:t xml:space="preserve"> </w:t>
-      </w:r>
-      <w:r>
-        <w:rPr>
-          <w:rFonts w:ascii="Avenir Book" w:hAnsi="Avenir Book" w:cs="Futura Medium"/>
-          <w:sz w:val="19"/>
-          <w:szCs w:val="19"/>
-        </w:rPr>
-        <w:t>agile</w:t>
-      </w:r>
-      <w:r>
-        <w:rPr>
-          <w:rFonts w:ascii="Avenir Book" w:hAnsi="Avenir Book" w:cs="Futura Medium"/>
-          <w:sz w:val="19"/>
-          <w:szCs w:val="19"/>
-        </w:rPr>
-        <w:t xml:space="preserve">, </w:t>
-      </w:r>
-      <w:r>
-        <w:rPr>
-          <w:rFonts w:ascii="Avenir Book" w:hAnsi="Avenir Book" w:cs="Futura Medium"/>
-          <w:sz w:val="19"/>
-          <w:szCs w:val="19"/>
-        </w:rPr>
-        <w:t>test</w:t>
-      </w:r>
-      <w:r>
-        <w:rPr>
-          <w:rFonts w:ascii="Avenir Book" w:hAnsi="Avenir Book" w:cs="Futura Medium"/>
-          <w:sz w:val="19"/>
-          <w:szCs w:val="19"/>
-        </w:rPr>
-        <w:t xml:space="preserve"> </w:t>
-      </w:r>
-      <w:r>
-        <w:rPr>
-          <w:rFonts w:ascii="Avenir Book" w:hAnsi="Avenir Book" w:cs="Futura Medium"/>
-          <w:sz w:val="19"/>
-          <w:szCs w:val="19"/>
-        </w:rPr>
-        <w:t>driven</w:t>
-      </w:r>
-      <w:r>
-        <w:rPr>
-          <w:rFonts w:ascii="Avenir Book" w:hAnsi="Avenir Book" w:cs="Futura Medium"/>
-          <w:sz w:val="19"/>
-          <w:szCs w:val="19"/>
-        </w:rPr>
-        <w:t xml:space="preserve"> </w:t>
-      </w:r>
-      <w:r>
-        <w:rPr>
-          <w:rFonts w:ascii="Avenir Book" w:hAnsi="Avenir Book" w:cs="Futura Medium"/>
-          <w:sz w:val="19"/>
-          <w:szCs w:val="19"/>
-        </w:rPr>
-        <w:t xml:space="preserve">development, paired </w:t>
-      </w:r>
-      <w:r>
-        <w:rPr>
-          <w:rFonts w:ascii="Avenir Book" w:hAnsi="Avenir Book" w:cs="Futura Medium"/>
-          <w:sz w:val="19"/>
-          <w:szCs w:val="19"/>
-        </w:rPr>
-        <w:t>programming, continuous integration/deployment</w:t>
-      </w:r>
+        <w:t>Development practices:</w:t>
+      </w:r>
+      <w:r>
+        <w:rPr>
+          <w:rFonts w:ascii="Avenir Book" w:hAnsi="Avenir Book" w:cs="Futura Medium"/>
+          <w:sz w:val="19"/>
+          <w:szCs w:val="19"/>
+        </w:rPr>
+        <w:t xml:space="preserve"> agile, test driven development, paired programming, continuous integration/deployment</w:t>
+      </w:r>
+      <w:bookmarkStart w:id="0" w:name="_GoBack"/>
+      <w:bookmarkEnd w:id="0"/>
     </w:p>
     <w:sectPr>
       <w:type w:val="continuous"/>
@@ -7460,6 +7271,18 @@
   </w:num>
   <w:num w:numId="47">
     <w:abstractNumId w:val="29"/>
+  </w:num>
+  <w:num w:numId="48">
+    <w:abstractNumId w:val="28"/>
+    <w:lvlOverride w:ilvl="0"/>
+    <w:lvlOverride w:ilvl="1"/>
+    <w:lvlOverride w:ilvl="2"/>
+    <w:lvlOverride w:ilvl="3"/>
+    <w:lvlOverride w:ilvl="4"/>
+    <w:lvlOverride w:ilvl="5"/>
+    <w:lvlOverride w:ilvl="6"/>
+    <w:lvlOverride w:ilvl="7"/>
+    <w:lvlOverride w:ilvl="8"/>
   </w:num>
 </w:numbering>
 </file>
@@ -8324,7 +8147,7 @@
 </file>
 
 <file path=customXml/itemProps1.xml><?xml version="1.0" encoding="utf-8"?>
-<ds:datastoreItem xmlns:ds="http://schemas.openxmlformats.org/officeDocument/2006/customXml" ds:itemID="{DFF8C5C6-0260-5C4E-A884-88720BB38238}">
+<ds:datastoreItem xmlns:ds="http://schemas.openxmlformats.org/officeDocument/2006/customXml" ds:itemID="{37CD8A70-2402-FB4D-A426-0380A3068C1C}">
   <ds:schemaRefs>
     <ds:schemaRef ds:uri="http://schemas.openxmlformats.org/officeDocument/2006/bibliography"/>
   </ds:schemaRefs>

</xml_diff>

<commit_message>
Add ElasticSearch to resume
</commit_message>
<xml_diff>
--- a/assets/pdf/isaiah_resume.docx
+++ b/assets/pdf/isaiah_resume.docx
@@ -1676,18 +1676,17 @@
         </w:numPr>
         <w:rPr>
           <w:rFonts w:ascii="Avenir Book" w:hAnsi="Avenir Book" w:cs="Futura Medium"/>
+          <w:sz w:val="19"/>
+          <w:szCs w:val="19"/>
+        </w:rPr>
+      </w:pPr>
+      <w:r>
+        <w:rPr>
+          <w:rFonts w:ascii="Avenir Book" w:hAnsi="Avenir Book" w:cs="Futura Medium"/>
           <w:b/>
           <w:sz w:val="19"/>
           <w:szCs w:val="19"/>
         </w:rPr>
-      </w:pPr>
-      <w:r>
-        <w:rPr>
-          <w:rFonts w:ascii="Avenir Book" w:hAnsi="Avenir Book" w:cs="Futura Medium"/>
-          <w:b/>
-          <w:sz w:val="19"/>
-          <w:szCs w:val="19"/>
-        </w:rPr>
         <w:t xml:space="preserve">Technologies: </w:t>
       </w:r>
       <w:r>
@@ -1696,8 +1695,28 @@
           <w:sz w:val="19"/>
           <w:szCs w:val="19"/>
         </w:rPr>
-        <w:t>Git, Rider, MySQL, .NET, Redis, AWS (SQS, CloudWatch, autoscaling, EC2), Jenkins</w:t>
-      </w:r>
+        <w:t>Git, Rider, MySQL, .NET, Jenkins, Redis, AWS (</w:t>
+      </w:r>
+      <w:proofErr w:type="spellStart"/>
+      <w:r>
+        <w:rPr>
+          <w:rFonts w:ascii="Avenir Book" w:hAnsi="Avenir Book" w:cs="Futura Medium"/>
+          <w:sz w:val="19"/>
+          <w:szCs w:val="19"/>
+        </w:rPr>
+        <w:t>ElasticSearch</w:t>
+      </w:r>
+      <w:proofErr w:type="spellEnd"/>
+      <w:r>
+        <w:rPr>
+          <w:rFonts w:ascii="Avenir Book" w:hAnsi="Avenir Book" w:cs="Futura Medium"/>
+          <w:sz w:val="19"/>
+          <w:szCs w:val="19"/>
+        </w:rPr>
+        <w:t xml:space="preserve">, SQS, CloudWatch, autoscaling, EC2) </w:t>
+      </w:r>
+      <w:bookmarkStart w:id="0" w:name="_GoBack"/>
+      <w:bookmarkEnd w:id="0"/>
     </w:p>
     <w:p>
       <w:pPr>
@@ -1730,8 +1749,6 @@
         </w:rPr>
         <w:t xml:space="preserve"> agile, test driven development, paired programming, continuous integration/deployment</w:t>
       </w:r>
-      <w:bookmarkStart w:id="0" w:name="_GoBack"/>
-      <w:bookmarkEnd w:id="0"/>
     </w:p>
     <w:sectPr>
       <w:type w:val="continuous"/>
@@ -3254,6 +3271,155 @@
     </w:lvl>
   </w:abstractNum>
   <w:abstractNum w:abstractNumId="13" w15:restartNumberingAfterBreak="0">
+    <w:nsid w:val="1CFD444F"/>
+    <w:multiLevelType w:val="multilevel"/>
+    <w:tmpl w:val="7E285A06"/>
+    <w:lvl w:ilvl="0">
+      <w:start w:val="1"/>
+      <w:numFmt w:val="bullet"/>
+      <w:lvlText w:val=""/>
+      <w:lvlJc w:val="left"/>
+      <w:pPr>
+        <w:tabs>
+          <w:tab w:val="num" w:pos="720"/>
+        </w:tabs>
+        <w:ind w:left="720" w:hanging="360"/>
+      </w:pPr>
+      <w:rPr>
+        <w:rFonts w:ascii="Symbol" w:hAnsi="Symbol" w:hint="default"/>
+        <w:sz w:val="20"/>
+      </w:rPr>
+    </w:lvl>
+    <w:lvl w:ilvl="1" w:tentative="1">
+      <w:start w:val="1"/>
+      <w:numFmt w:val="bullet"/>
+      <w:lvlText w:val=""/>
+      <w:lvlJc w:val="left"/>
+      <w:pPr>
+        <w:tabs>
+          <w:tab w:val="num" w:pos="1440"/>
+        </w:tabs>
+        <w:ind w:left="1440" w:hanging="360"/>
+      </w:pPr>
+      <w:rPr>
+        <w:rFonts w:ascii="Symbol" w:hAnsi="Symbol" w:hint="default"/>
+        <w:sz w:val="20"/>
+      </w:rPr>
+    </w:lvl>
+    <w:lvl w:ilvl="2" w:tentative="1">
+      <w:start w:val="1"/>
+      <w:numFmt w:val="bullet"/>
+      <w:lvlText w:val=""/>
+      <w:lvlJc w:val="left"/>
+      <w:pPr>
+        <w:tabs>
+          <w:tab w:val="num" w:pos="2160"/>
+        </w:tabs>
+        <w:ind w:left="2160" w:hanging="360"/>
+      </w:pPr>
+      <w:rPr>
+        <w:rFonts w:ascii="Symbol" w:hAnsi="Symbol" w:hint="default"/>
+        <w:sz w:val="20"/>
+      </w:rPr>
+    </w:lvl>
+    <w:lvl w:ilvl="3" w:tentative="1">
+      <w:start w:val="1"/>
+      <w:numFmt w:val="bullet"/>
+      <w:lvlText w:val=""/>
+      <w:lvlJc w:val="left"/>
+      <w:pPr>
+        <w:tabs>
+          <w:tab w:val="num" w:pos="2880"/>
+        </w:tabs>
+        <w:ind w:left="2880" w:hanging="360"/>
+      </w:pPr>
+      <w:rPr>
+        <w:rFonts w:ascii="Symbol" w:hAnsi="Symbol" w:hint="default"/>
+        <w:sz w:val="20"/>
+      </w:rPr>
+    </w:lvl>
+    <w:lvl w:ilvl="4" w:tentative="1">
+      <w:start w:val="1"/>
+      <w:numFmt w:val="bullet"/>
+      <w:lvlText w:val=""/>
+      <w:lvlJc w:val="left"/>
+      <w:pPr>
+        <w:tabs>
+          <w:tab w:val="num" w:pos="3600"/>
+        </w:tabs>
+        <w:ind w:left="3600" w:hanging="360"/>
+      </w:pPr>
+      <w:rPr>
+        <w:rFonts w:ascii="Symbol" w:hAnsi="Symbol" w:hint="default"/>
+        <w:sz w:val="20"/>
+      </w:rPr>
+    </w:lvl>
+    <w:lvl w:ilvl="5" w:tentative="1">
+      <w:start w:val="1"/>
+      <w:numFmt w:val="bullet"/>
+      <w:lvlText w:val=""/>
+      <w:lvlJc w:val="left"/>
+      <w:pPr>
+        <w:tabs>
+          <w:tab w:val="num" w:pos="4320"/>
+        </w:tabs>
+        <w:ind w:left="4320" w:hanging="360"/>
+      </w:pPr>
+      <w:rPr>
+        <w:rFonts w:ascii="Symbol" w:hAnsi="Symbol" w:hint="default"/>
+        <w:sz w:val="20"/>
+      </w:rPr>
+    </w:lvl>
+    <w:lvl w:ilvl="6" w:tentative="1">
+      <w:start w:val="1"/>
+      <w:numFmt w:val="bullet"/>
+      <w:lvlText w:val=""/>
+      <w:lvlJc w:val="left"/>
+      <w:pPr>
+        <w:tabs>
+          <w:tab w:val="num" w:pos="5040"/>
+        </w:tabs>
+        <w:ind w:left="5040" w:hanging="360"/>
+      </w:pPr>
+      <w:rPr>
+        <w:rFonts w:ascii="Symbol" w:hAnsi="Symbol" w:hint="default"/>
+        <w:sz w:val="20"/>
+      </w:rPr>
+    </w:lvl>
+    <w:lvl w:ilvl="7" w:tentative="1">
+      <w:start w:val="1"/>
+      <w:numFmt w:val="bullet"/>
+      <w:lvlText w:val=""/>
+      <w:lvlJc w:val="left"/>
+      <w:pPr>
+        <w:tabs>
+          <w:tab w:val="num" w:pos="5760"/>
+        </w:tabs>
+        <w:ind w:left="5760" w:hanging="360"/>
+      </w:pPr>
+      <w:rPr>
+        <w:rFonts w:ascii="Symbol" w:hAnsi="Symbol" w:hint="default"/>
+        <w:sz w:val="20"/>
+      </w:rPr>
+    </w:lvl>
+    <w:lvl w:ilvl="8" w:tentative="1">
+      <w:start w:val="1"/>
+      <w:numFmt w:val="bullet"/>
+      <w:lvlText w:val=""/>
+      <w:lvlJc w:val="left"/>
+      <w:pPr>
+        <w:tabs>
+          <w:tab w:val="num" w:pos="6480"/>
+        </w:tabs>
+        <w:ind w:left="6480" w:hanging="360"/>
+      </w:pPr>
+      <w:rPr>
+        <w:rFonts w:ascii="Symbol" w:hAnsi="Symbol" w:hint="default"/>
+        <w:sz w:val="20"/>
+      </w:rPr>
+    </w:lvl>
+  </w:abstractNum>
+  <w:abstractNum w:abstractNumId="14" w15:restartNumberingAfterBreak="0">
     <w:nsid w:val="1E4E5141"/>
     <w:multiLevelType w:val="hybridMultilevel"/>
     <w:tmpl w:val="F3FEE0E0"/>
@@ -3366,7 +3532,7 @@
       </w:rPr>
     </w:lvl>
   </w:abstractNum>
-  <w:abstractNum w:abstractNumId="14" w15:restartNumberingAfterBreak="0">
+  <w:abstractNum w:abstractNumId="15" w15:restartNumberingAfterBreak="0">
     <w:nsid w:val="25FB5941"/>
     <w:multiLevelType w:val="hybridMultilevel"/>
     <w:tmpl w:val="C3FC11B6"/>
@@ -3479,7 +3645,7 @@
       </w:rPr>
     </w:lvl>
   </w:abstractNum>
-  <w:abstractNum w:abstractNumId="15" w15:restartNumberingAfterBreak="0">
+  <w:abstractNum w:abstractNumId="16" w15:restartNumberingAfterBreak="0">
     <w:nsid w:val="2625262B"/>
     <w:multiLevelType w:val="hybridMultilevel"/>
     <w:tmpl w:val="78C69FF0"/>
@@ -3592,7 +3758,7 @@
       </w:rPr>
     </w:lvl>
   </w:abstractNum>
-  <w:abstractNum w:abstractNumId="16" w15:restartNumberingAfterBreak="0">
+  <w:abstractNum w:abstractNumId="17" w15:restartNumberingAfterBreak="0">
     <w:nsid w:val="26D163BA"/>
     <w:multiLevelType w:val="hybridMultilevel"/>
     <w:tmpl w:val="62745BE6"/>
@@ -3705,7 +3871,7 @@
       </w:rPr>
     </w:lvl>
   </w:abstractNum>
-  <w:abstractNum w:abstractNumId="17" w15:restartNumberingAfterBreak="0">
+  <w:abstractNum w:abstractNumId="18" w15:restartNumberingAfterBreak="0">
     <w:nsid w:val="27454A37"/>
     <w:multiLevelType w:val="hybridMultilevel"/>
     <w:tmpl w:val="16704324"/>
@@ -3818,7 +3984,7 @@
       </w:rPr>
     </w:lvl>
   </w:abstractNum>
-  <w:abstractNum w:abstractNumId="18" w15:restartNumberingAfterBreak="0">
+  <w:abstractNum w:abstractNumId="19" w15:restartNumberingAfterBreak="0">
     <w:nsid w:val="2C836B27"/>
     <w:multiLevelType w:val="hybridMultilevel"/>
     <w:tmpl w:val="73C6053E"/>
@@ -3931,7 +4097,7 @@
       </w:rPr>
     </w:lvl>
   </w:abstractNum>
-  <w:abstractNum w:abstractNumId="19" w15:restartNumberingAfterBreak="0">
+  <w:abstractNum w:abstractNumId="20" w15:restartNumberingAfterBreak="0">
     <w:nsid w:val="2F1E5801"/>
     <w:multiLevelType w:val="hybridMultilevel"/>
     <w:tmpl w:val="D2B4C8F0"/>
@@ -4044,7 +4210,7 @@
       </w:rPr>
     </w:lvl>
   </w:abstractNum>
-  <w:abstractNum w:abstractNumId="20" w15:restartNumberingAfterBreak="0">
+  <w:abstractNum w:abstractNumId="21" w15:restartNumberingAfterBreak="0">
     <w:nsid w:val="35BB0E4B"/>
     <w:multiLevelType w:val="hybridMultilevel"/>
     <w:tmpl w:val="1506DA50"/>
@@ -4157,7 +4323,7 @@
       </w:rPr>
     </w:lvl>
   </w:abstractNum>
-  <w:abstractNum w:abstractNumId="21" w15:restartNumberingAfterBreak="0">
+  <w:abstractNum w:abstractNumId="22" w15:restartNumberingAfterBreak="0">
     <w:nsid w:val="398271A7"/>
     <w:multiLevelType w:val="hybridMultilevel"/>
     <w:tmpl w:val="BC046312"/>
@@ -4270,7 +4436,7 @@
       </w:rPr>
     </w:lvl>
   </w:abstractNum>
-  <w:abstractNum w:abstractNumId="22" w15:restartNumberingAfterBreak="0">
+  <w:abstractNum w:abstractNumId="23" w15:restartNumberingAfterBreak="0">
     <w:nsid w:val="39F93AB9"/>
     <w:multiLevelType w:val="hybridMultilevel"/>
     <w:tmpl w:val="177E7E1E"/>
@@ -4383,7 +4549,7 @@
       </w:rPr>
     </w:lvl>
   </w:abstractNum>
-  <w:abstractNum w:abstractNumId="23" w15:restartNumberingAfterBreak="0">
+  <w:abstractNum w:abstractNumId="24" w15:restartNumberingAfterBreak="0">
     <w:nsid w:val="3A1B4BC0"/>
     <w:multiLevelType w:val="hybridMultilevel"/>
     <w:tmpl w:val="ABCC51E2"/>
@@ -4496,7 +4662,7 @@
       </w:rPr>
     </w:lvl>
   </w:abstractNum>
-  <w:abstractNum w:abstractNumId="24" w15:restartNumberingAfterBreak="0">
+  <w:abstractNum w:abstractNumId="25" w15:restartNumberingAfterBreak="0">
     <w:nsid w:val="3C5E29D9"/>
     <w:multiLevelType w:val="hybridMultilevel"/>
     <w:tmpl w:val="252C81D0"/>
@@ -4609,7 +4775,7 @@
       </w:rPr>
     </w:lvl>
   </w:abstractNum>
-  <w:abstractNum w:abstractNumId="25" w15:restartNumberingAfterBreak="0">
+  <w:abstractNum w:abstractNumId="26" w15:restartNumberingAfterBreak="0">
     <w:nsid w:val="3D39798D"/>
     <w:multiLevelType w:val="hybridMultilevel"/>
     <w:tmpl w:val="B0C02792"/>
@@ -4722,7 +4888,7 @@
       </w:rPr>
     </w:lvl>
   </w:abstractNum>
-  <w:abstractNum w:abstractNumId="26" w15:restartNumberingAfterBreak="0">
+  <w:abstractNum w:abstractNumId="27" w15:restartNumberingAfterBreak="0">
     <w:nsid w:val="445942B7"/>
     <w:multiLevelType w:val="hybridMultilevel"/>
     <w:tmpl w:val="53AC443E"/>
@@ -4835,7 +5001,7 @@
       </w:rPr>
     </w:lvl>
   </w:abstractNum>
-  <w:abstractNum w:abstractNumId="27" w15:restartNumberingAfterBreak="0">
+  <w:abstractNum w:abstractNumId="28" w15:restartNumberingAfterBreak="0">
     <w:nsid w:val="45DB266D"/>
     <w:multiLevelType w:val="hybridMultilevel"/>
     <w:tmpl w:val="DF30EFAE"/>
@@ -4948,7 +5114,7 @@
       </w:rPr>
     </w:lvl>
   </w:abstractNum>
-  <w:abstractNum w:abstractNumId="28" w15:restartNumberingAfterBreak="0">
+  <w:abstractNum w:abstractNumId="29" w15:restartNumberingAfterBreak="0">
     <w:nsid w:val="4706040C"/>
     <w:multiLevelType w:val="hybridMultilevel"/>
     <w:tmpl w:val="F9CEFBC4"/>
@@ -5061,7 +5227,7 @@
       </w:rPr>
     </w:lvl>
   </w:abstractNum>
-  <w:abstractNum w:abstractNumId="29" w15:restartNumberingAfterBreak="0">
+  <w:abstractNum w:abstractNumId="30" w15:restartNumberingAfterBreak="0">
     <w:nsid w:val="47096F20"/>
     <w:multiLevelType w:val="multilevel"/>
     <w:tmpl w:val="E6F6208A"/>
@@ -5210,7 +5376,7 @@
       </w:rPr>
     </w:lvl>
   </w:abstractNum>
-  <w:abstractNum w:abstractNumId="30" w15:restartNumberingAfterBreak="0">
+  <w:abstractNum w:abstractNumId="31" w15:restartNumberingAfterBreak="0">
     <w:nsid w:val="48675515"/>
     <w:multiLevelType w:val="hybridMultilevel"/>
     <w:tmpl w:val="AD32D56E"/>
@@ -5323,7 +5489,7 @@
       </w:rPr>
     </w:lvl>
   </w:abstractNum>
-  <w:abstractNum w:abstractNumId="31" w15:restartNumberingAfterBreak="0">
+  <w:abstractNum w:abstractNumId="32" w15:restartNumberingAfterBreak="0">
     <w:nsid w:val="48D55247"/>
     <w:multiLevelType w:val="hybridMultilevel"/>
     <w:tmpl w:val="2380500A"/>
@@ -5436,7 +5602,7 @@
       </w:rPr>
     </w:lvl>
   </w:abstractNum>
-  <w:abstractNum w:abstractNumId="32" w15:restartNumberingAfterBreak="0">
+  <w:abstractNum w:abstractNumId="33" w15:restartNumberingAfterBreak="0">
     <w:nsid w:val="49396514"/>
     <w:multiLevelType w:val="hybridMultilevel"/>
     <w:tmpl w:val="1508138A"/>
@@ -5549,7 +5715,7 @@
       </w:rPr>
     </w:lvl>
   </w:abstractNum>
-  <w:abstractNum w:abstractNumId="33" w15:restartNumberingAfterBreak="0">
+  <w:abstractNum w:abstractNumId="34" w15:restartNumberingAfterBreak="0">
     <w:nsid w:val="4ABA097F"/>
     <w:multiLevelType w:val="hybridMultilevel"/>
     <w:tmpl w:val="E29E77B8"/>
@@ -5662,7 +5828,7 @@
       </w:rPr>
     </w:lvl>
   </w:abstractNum>
-  <w:abstractNum w:abstractNumId="34" w15:restartNumberingAfterBreak="0">
+  <w:abstractNum w:abstractNumId="35" w15:restartNumberingAfterBreak="0">
     <w:nsid w:val="522E7B59"/>
     <w:multiLevelType w:val="hybridMultilevel"/>
     <w:tmpl w:val="C2C8EE10"/>
@@ -5775,7 +5941,7 @@
       </w:rPr>
     </w:lvl>
   </w:abstractNum>
-  <w:abstractNum w:abstractNumId="35" w15:restartNumberingAfterBreak="0">
+  <w:abstractNum w:abstractNumId="36" w15:restartNumberingAfterBreak="0">
     <w:nsid w:val="54451A2A"/>
     <w:multiLevelType w:val="hybridMultilevel"/>
     <w:tmpl w:val="F96E7304"/>
@@ -5888,7 +6054,7 @@
       </w:rPr>
     </w:lvl>
   </w:abstractNum>
-  <w:abstractNum w:abstractNumId="36" w15:restartNumberingAfterBreak="0">
+  <w:abstractNum w:abstractNumId="37" w15:restartNumberingAfterBreak="0">
     <w:nsid w:val="547E28C1"/>
     <w:multiLevelType w:val="hybridMultilevel"/>
     <w:tmpl w:val="640CA6A6"/>
@@ -6001,7 +6167,7 @@
       </w:rPr>
     </w:lvl>
   </w:abstractNum>
-  <w:abstractNum w:abstractNumId="37" w15:restartNumberingAfterBreak="0">
+  <w:abstractNum w:abstractNumId="38" w15:restartNumberingAfterBreak="0">
     <w:nsid w:val="5782618C"/>
     <w:multiLevelType w:val="hybridMultilevel"/>
     <w:tmpl w:val="EE886220"/>
@@ -6114,7 +6280,7 @@
       </w:rPr>
     </w:lvl>
   </w:abstractNum>
-  <w:abstractNum w:abstractNumId="38" w15:restartNumberingAfterBreak="0">
+  <w:abstractNum w:abstractNumId="39" w15:restartNumberingAfterBreak="0">
     <w:nsid w:val="59294E39"/>
     <w:multiLevelType w:val="hybridMultilevel"/>
     <w:tmpl w:val="46CA22D6"/>
@@ -6227,7 +6393,7 @@
       </w:rPr>
     </w:lvl>
   </w:abstractNum>
-  <w:abstractNum w:abstractNumId="39" w15:restartNumberingAfterBreak="0">
+  <w:abstractNum w:abstractNumId="40" w15:restartNumberingAfterBreak="0">
     <w:nsid w:val="5AAB145C"/>
     <w:multiLevelType w:val="hybridMultilevel"/>
     <w:tmpl w:val="321A9DA4"/>
@@ -6340,7 +6506,7 @@
       </w:rPr>
     </w:lvl>
   </w:abstractNum>
-  <w:abstractNum w:abstractNumId="40" w15:restartNumberingAfterBreak="0">
+  <w:abstractNum w:abstractNumId="41" w15:restartNumberingAfterBreak="0">
     <w:nsid w:val="5D7A5FB5"/>
     <w:multiLevelType w:val="hybridMultilevel"/>
     <w:tmpl w:val="F3443ED8"/>
@@ -6453,7 +6619,7 @@
       </w:rPr>
     </w:lvl>
   </w:abstractNum>
-  <w:abstractNum w:abstractNumId="41" w15:restartNumberingAfterBreak="0">
+  <w:abstractNum w:abstractNumId="42" w15:restartNumberingAfterBreak="0">
     <w:nsid w:val="5F546449"/>
     <w:multiLevelType w:val="hybridMultilevel"/>
     <w:tmpl w:val="7C66B246"/>
@@ -6566,7 +6732,7 @@
       </w:rPr>
     </w:lvl>
   </w:abstractNum>
-  <w:abstractNum w:abstractNumId="42" w15:restartNumberingAfterBreak="0">
+  <w:abstractNum w:abstractNumId="43" w15:restartNumberingAfterBreak="0">
     <w:nsid w:val="670B5F94"/>
     <w:multiLevelType w:val="hybridMultilevel"/>
     <w:tmpl w:val="0E60FAA6"/>
@@ -6679,7 +6845,7 @@
       </w:rPr>
     </w:lvl>
   </w:abstractNum>
-  <w:abstractNum w:abstractNumId="43" w15:restartNumberingAfterBreak="0">
+  <w:abstractNum w:abstractNumId="44" w15:restartNumberingAfterBreak="0">
     <w:nsid w:val="678B0D0E"/>
     <w:multiLevelType w:val="hybridMultilevel"/>
     <w:tmpl w:val="FB64CAC8"/>
@@ -6792,7 +6958,7 @@
       </w:rPr>
     </w:lvl>
   </w:abstractNum>
-  <w:abstractNum w:abstractNumId="44" w15:restartNumberingAfterBreak="0">
+  <w:abstractNum w:abstractNumId="45" w15:restartNumberingAfterBreak="0">
     <w:nsid w:val="7DA87175"/>
     <w:multiLevelType w:val="hybridMultilevel"/>
     <w:tmpl w:val="C1DEE70A"/>
@@ -6905,7 +7071,7 @@
       </w:rPr>
     </w:lvl>
   </w:abstractNum>
-  <w:abstractNum w:abstractNumId="45" w15:restartNumberingAfterBreak="0">
+  <w:abstractNum w:abstractNumId="46" w15:restartNumberingAfterBreak="0">
     <w:nsid w:val="7E891D2E"/>
     <w:multiLevelType w:val="hybridMultilevel"/>
     <w:tmpl w:val="64DE1B3C"/>
@@ -7018,7 +7184,7 @@
       </w:rPr>
     </w:lvl>
   </w:abstractNum>
-  <w:abstractNum w:abstractNumId="46" w15:restartNumberingAfterBreak="0">
+  <w:abstractNum w:abstractNumId="47" w15:restartNumberingAfterBreak="0">
     <w:nsid w:val="7EA54A86"/>
     <w:multiLevelType w:val="hybridMultilevel"/>
     <w:tmpl w:val="527E3008"/>
@@ -7132,70 +7298,70 @@
     </w:lvl>
   </w:abstractNum>
   <w:num w:numId="1">
-    <w:abstractNumId w:val="30"/>
+    <w:abstractNumId w:val="31"/>
   </w:num>
   <w:num w:numId="2">
-    <w:abstractNumId w:val="42"/>
+    <w:abstractNumId w:val="43"/>
   </w:num>
   <w:num w:numId="3">
     <w:abstractNumId w:val="2"/>
   </w:num>
   <w:num w:numId="4">
-    <w:abstractNumId w:val="14"/>
+    <w:abstractNumId w:val="15"/>
   </w:num>
   <w:num w:numId="5">
-    <w:abstractNumId w:val="38"/>
+    <w:abstractNumId w:val="39"/>
   </w:num>
   <w:num w:numId="6">
-    <w:abstractNumId w:val="33"/>
+    <w:abstractNumId w:val="34"/>
   </w:num>
   <w:num w:numId="7">
     <w:abstractNumId w:val="4"/>
   </w:num>
   <w:num w:numId="8">
-    <w:abstractNumId w:val="43"/>
+    <w:abstractNumId w:val="44"/>
   </w:num>
   <w:num w:numId="9">
     <w:abstractNumId w:val="6"/>
   </w:num>
   <w:num w:numId="10">
+    <w:abstractNumId w:val="19"/>
+  </w:num>
+  <w:num w:numId="11">
+    <w:abstractNumId w:val="41"/>
+  </w:num>
+  <w:num w:numId="12">
     <w:abstractNumId w:val="18"/>
   </w:num>
-  <w:num w:numId="11">
-    <w:abstractNumId w:val="40"/>
-  </w:num>
-  <w:num w:numId="12">
-    <w:abstractNumId w:val="17"/>
-  </w:num>
   <w:num w:numId="13">
-    <w:abstractNumId w:val="34"/>
+    <w:abstractNumId w:val="35"/>
   </w:num>
   <w:num w:numId="14">
-    <w:abstractNumId w:val="31"/>
+    <w:abstractNumId w:val="32"/>
   </w:num>
   <w:num w:numId="15">
-    <w:abstractNumId w:val="45"/>
+    <w:abstractNumId w:val="46"/>
   </w:num>
   <w:num w:numId="16">
-    <w:abstractNumId w:val="16"/>
+    <w:abstractNumId w:val="17"/>
   </w:num>
   <w:num w:numId="17">
     <w:abstractNumId w:val="9"/>
   </w:num>
   <w:num w:numId="18">
-    <w:abstractNumId w:val="32"/>
+    <w:abstractNumId w:val="33"/>
   </w:num>
   <w:num w:numId="19">
-    <w:abstractNumId w:val="26"/>
+    <w:abstractNumId w:val="27"/>
   </w:num>
   <w:num w:numId="20">
-    <w:abstractNumId w:val="15"/>
+    <w:abstractNumId w:val="16"/>
   </w:num>
   <w:num w:numId="21">
-    <w:abstractNumId w:val="13"/>
+    <w:abstractNumId w:val="14"/>
   </w:num>
   <w:num w:numId="22">
-    <w:abstractNumId w:val="44"/>
+    <w:abstractNumId w:val="45"/>
   </w:num>
   <w:num w:numId="23">
     <w:abstractNumId w:val="7"/>
@@ -7204,7 +7370,7 @@
     <w:abstractNumId w:val="11"/>
   </w:num>
   <w:num w:numId="25">
-    <w:abstractNumId w:val="39"/>
+    <w:abstractNumId w:val="40"/>
   </w:num>
   <w:num w:numId="26">
     <w:abstractNumId w:val="0"/>
@@ -7216,7 +7382,7 @@
     <w:abstractNumId w:val="3"/>
   </w:num>
   <w:num w:numId="29">
-    <w:abstractNumId w:val="19"/>
+    <w:abstractNumId w:val="20"/>
   </w:num>
   <w:num w:numId="30">
     <w:abstractNumId w:val="8"/>
@@ -7225,64 +7391,58 @@
     <w:abstractNumId w:val="12"/>
   </w:num>
   <w:num w:numId="32">
-    <w:abstractNumId w:val="22"/>
+    <w:abstractNumId w:val="23"/>
   </w:num>
   <w:num w:numId="33">
-    <w:abstractNumId w:val="23"/>
+    <w:abstractNumId w:val="24"/>
   </w:num>
   <w:num w:numId="34">
-    <w:abstractNumId w:val="36"/>
+    <w:abstractNumId w:val="37"/>
   </w:num>
   <w:num w:numId="35">
-    <w:abstractNumId w:val="24"/>
+    <w:abstractNumId w:val="25"/>
   </w:num>
   <w:num w:numId="36">
-    <w:abstractNumId w:val="41"/>
+    <w:abstractNumId w:val="42"/>
   </w:num>
   <w:num w:numId="37">
     <w:abstractNumId w:val="5"/>
   </w:num>
   <w:num w:numId="38">
-    <w:abstractNumId w:val="25"/>
+    <w:abstractNumId w:val="26"/>
   </w:num>
   <w:num w:numId="39">
-    <w:abstractNumId w:val="37"/>
+    <w:abstractNumId w:val="38"/>
   </w:num>
   <w:num w:numId="40">
-    <w:abstractNumId w:val="27"/>
+    <w:abstractNumId w:val="28"/>
   </w:num>
   <w:num w:numId="41">
     <w:abstractNumId w:val="1"/>
   </w:num>
   <w:num w:numId="42">
-    <w:abstractNumId w:val="35"/>
+    <w:abstractNumId w:val="36"/>
   </w:num>
   <w:num w:numId="43">
-    <w:abstractNumId w:val="46"/>
+    <w:abstractNumId w:val="47"/>
   </w:num>
   <w:num w:numId="44">
-    <w:abstractNumId w:val="20"/>
+    <w:abstractNumId w:val="21"/>
   </w:num>
   <w:num w:numId="45">
-    <w:abstractNumId w:val="28"/>
+    <w:abstractNumId w:val="29"/>
   </w:num>
   <w:num w:numId="46">
-    <w:abstractNumId w:val="21"/>
+    <w:abstractNumId w:val="22"/>
   </w:num>
   <w:num w:numId="47">
+    <w:abstractNumId w:val="30"/>
+  </w:num>
+  <w:num w:numId="48">
     <w:abstractNumId w:val="29"/>
   </w:num>
-  <w:num w:numId="48">
-    <w:abstractNumId w:val="28"/>
-    <w:lvlOverride w:ilvl="0"/>
-    <w:lvlOverride w:ilvl="1"/>
-    <w:lvlOverride w:ilvl="2"/>
-    <w:lvlOverride w:ilvl="3"/>
-    <w:lvlOverride w:ilvl="4"/>
-    <w:lvlOverride w:ilvl="5"/>
-    <w:lvlOverride w:ilvl="6"/>
-    <w:lvlOverride w:ilvl="7"/>
-    <w:lvlOverride w:ilvl="8"/>
+  <w:num w:numId="49">
+    <w:abstractNumId w:val="13"/>
   </w:num>
 </w:numbering>
 </file>
@@ -7682,7 +7842,6 @@
   <w:style w:type="character" w:default="1" w:styleId="DefaultParagraphFont">
     <w:name w:val="Default Paragraph Font"/>
     <w:uiPriority w:val="1"/>
-    <w:semiHidden/>
     <w:unhideWhenUsed/>
   </w:style>
   <w:style w:type="table" w:default="1" w:styleId="TableNormal">
@@ -7817,6 +7976,17 @@
     <w:rPr>
       <w:color w:val="605E5C"/>
       <w:shd w:val="clear" w:color="auto" w:fill="E1DFDD"/>
+    </w:rPr>
+  </w:style>
+  <w:style w:type="paragraph" w:styleId="NormalWeb">
+    <w:name w:val="Normal (Web)"/>
+    <w:basedOn w:val="Normal"/>
+    <w:uiPriority w:val="99"/>
+    <w:semiHidden/>
+    <w:unhideWhenUsed/>
+    <w:rsid w:val="00CE0040"/>
+    <w:rPr>
+      <w:rFonts w:cs="Times New Roman"/>
     </w:rPr>
   </w:style>
 </w:styles>
@@ -8147,7 +8317,7 @@
 </file>
 
 <file path=customXml/itemProps1.xml><?xml version="1.0" encoding="utf-8"?>
-<ds:datastoreItem xmlns:ds="http://schemas.openxmlformats.org/officeDocument/2006/customXml" ds:itemID="{37CD8A70-2402-FB4D-A426-0380A3068C1C}">
+<ds:datastoreItem xmlns:ds="http://schemas.openxmlformats.org/officeDocument/2006/customXml" ds:itemID="{50ECE876-F39A-3341-865C-EBE273C82334}">
   <ds:schemaRefs>
     <ds:schemaRef ds:uri="http://schemas.openxmlformats.org/officeDocument/2006/bibliography"/>
   </ds:schemaRefs>

</xml_diff>

<commit_message>
Add S3 to resume
</commit_message>
<xml_diff>
--- a/assets/pdf/isaiah_resume.docx
+++ b/assets/pdf/isaiah_resume.docx
@@ -318,25 +318,7 @@
           <w:sz w:val="19"/>
           <w:szCs w:val="19"/>
         </w:rPr>
-        <w:t xml:space="preserve">array of analysis tools (Periscope, </w:t>
-      </w:r>
-      <w:proofErr w:type="spellStart"/>
-      <w:r>
-        <w:rPr>
-          <w:rFonts w:ascii="Avenir Book" w:hAnsi="Avenir Book" w:cs="Futura Medium"/>
-          <w:sz w:val="19"/>
-          <w:szCs w:val="19"/>
-        </w:rPr>
-        <w:t>Logentries</w:t>
-      </w:r>
-      <w:proofErr w:type="spellEnd"/>
-      <w:r>
-        <w:rPr>
-          <w:rFonts w:ascii="Avenir Book" w:hAnsi="Avenir Book" w:cs="Futura Medium"/>
-          <w:sz w:val="19"/>
-          <w:szCs w:val="19"/>
-        </w:rPr>
-        <w:t>, Kibana)</w:t>
+        <w:t>array of analysis tools (Periscope, Logentries, Kibana)</w:t>
       </w:r>
     </w:p>
     <w:p>
@@ -1695,28 +1677,26 @@
           <w:sz w:val="19"/>
           <w:szCs w:val="19"/>
         </w:rPr>
-        <w:t>Git, Rider, MySQL, .NET, Jenkins, Redis, AWS (</w:t>
-      </w:r>
-      <w:proofErr w:type="spellStart"/>
-      <w:r>
-        <w:rPr>
-          <w:rFonts w:ascii="Avenir Book" w:hAnsi="Avenir Book" w:cs="Futura Medium"/>
-          <w:sz w:val="19"/>
-          <w:szCs w:val="19"/>
-        </w:rPr>
-        <w:t>ElasticSearch</w:t>
-      </w:r>
-      <w:proofErr w:type="spellEnd"/>
-      <w:r>
-        <w:rPr>
-          <w:rFonts w:ascii="Avenir Book" w:hAnsi="Avenir Book" w:cs="Futura Medium"/>
-          <w:sz w:val="19"/>
-          <w:szCs w:val="19"/>
-        </w:rPr>
-        <w:t xml:space="preserve">, SQS, CloudWatch, autoscaling, EC2) </w:t>
+        <w:t>Git, Rider, MySQL, .NET, Jenkins, Redis, AWS (ElasticSearch, SQS, CloudWatch, autoscaling, EC2</w:t>
+      </w:r>
+      <w:r>
+        <w:rPr>
+          <w:rFonts w:ascii="Avenir Book" w:hAnsi="Avenir Book" w:cs="Futura Medium"/>
+          <w:sz w:val="19"/>
+          <w:szCs w:val="19"/>
+        </w:rPr>
+        <w:t>, S3</w:t>
       </w:r>
       <w:bookmarkStart w:id="0" w:name="_GoBack"/>
       <w:bookmarkEnd w:id="0"/>
+      <w:r>
+        <w:rPr>
+          <w:rFonts w:ascii="Avenir Book" w:hAnsi="Avenir Book" w:cs="Futura Medium"/>
+          <w:sz w:val="19"/>
+          <w:szCs w:val="19"/>
+        </w:rPr>
+        <w:t xml:space="preserve">) </w:t>
+      </w:r>
     </w:p>
     <w:p>
       <w:pPr>
@@ -7842,6 +7822,7 @@
   <w:style w:type="character" w:default="1" w:styleId="DefaultParagraphFont">
     <w:name w:val="Default Paragraph Font"/>
     <w:uiPriority w:val="1"/>
+    <w:semiHidden/>
     <w:unhideWhenUsed/>
   </w:style>
   <w:style w:type="table" w:default="1" w:styleId="TableNormal">
@@ -8317,7 +8298,7 @@
 </file>
 
 <file path=customXml/itemProps1.xml><?xml version="1.0" encoding="utf-8"?>
-<ds:datastoreItem xmlns:ds="http://schemas.openxmlformats.org/officeDocument/2006/customXml" ds:itemID="{50ECE876-F39A-3341-865C-EBE273C82334}">
+<ds:datastoreItem xmlns:ds="http://schemas.openxmlformats.org/officeDocument/2006/customXml" ds:itemID="{003E8D78-A557-8740-AB70-69B8E073EDE6}">
   <ds:schemaRefs>
     <ds:schemaRef ds:uri="http://schemas.openxmlformats.org/officeDocument/2006/bibliography"/>
   </ds:schemaRefs>

</xml_diff>

<commit_message>
Add Kinesis + Redshift to resume
</commit_message>
<xml_diff>
--- a/assets/pdf/isaiah_resume.docx
+++ b/assets/pdf/isaiah_resume.docx
@@ -318,7 +318,25 @@
           <w:sz w:val="19"/>
           <w:szCs w:val="19"/>
         </w:rPr>
-        <w:t>array of analysis tools (Periscope, Logentries, Kibana)</w:t>
+        <w:t xml:space="preserve">array of analysis tools (Periscope, </w:t>
+      </w:r>
+      <w:proofErr w:type="spellStart"/>
+      <w:r>
+        <w:rPr>
+          <w:rFonts w:ascii="Avenir Book" w:hAnsi="Avenir Book" w:cs="Futura Medium"/>
+          <w:sz w:val="19"/>
+          <w:szCs w:val="19"/>
+        </w:rPr>
+        <w:t>Logentries</w:t>
+      </w:r>
+      <w:proofErr w:type="spellEnd"/>
+      <w:r>
+        <w:rPr>
+          <w:rFonts w:ascii="Avenir Book" w:hAnsi="Avenir Book" w:cs="Futura Medium"/>
+          <w:sz w:val="19"/>
+          <w:szCs w:val="19"/>
+        </w:rPr>
+        <w:t>, Kibana)</w:t>
       </w:r>
     </w:p>
     <w:p>
@@ -1677,15 +1695,33 @@
           <w:sz w:val="19"/>
           <w:szCs w:val="19"/>
         </w:rPr>
-        <w:t>Git, Rider, MySQL, .NET, Jenkins, Redis, AWS (ElasticSearch, SQS, CloudWatch, autoscaling, EC2</w:t>
-      </w:r>
-      <w:r>
-        <w:rPr>
-          <w:rFonts w:ascii="Avenir Book" w:hAnsi="Avenir Book" w:cs="Futura Medium"/>
-          <w:sz w:val="19"/>
-          <w:szCs w:val="19"/>
-        </w:rPr>
-        <w:t>, S3</w:t>
+        <w:t xml:space="preserve">Git, Rider, MySQL, .NET, Jenkins, Redis, </w:t>
+      </w:r>
+      <w:r>
+        <w:rPr>
+          <w:rFonts w:ascii="Avenir Book" w:hAnsi="Avenir Book" w:cs="Futura Medium"/>
+          <w:sz w:val="19"/>
+          <w:szCs w:val="19"/>
+        </w:rPr>
+        <w:t xml:space="preserve">AWS (Kinesis, </w:t>
+      </w:r>
+      <w:proofErr w:type="spellStart"/>
+      <w:r>
+        <w:rPr>
+          <w:rFonts w:ascii="Avenir Book" w:hAnsi="Avenir Book" w:cs="Futura Medium"/>
+          <w:sz w:val="19"/>
+          <w:szCs w:val="19"/>
+        </w:rPr>
+        <w:t>ElasticSearch</w:t>
+      </w:r>
+      <w:proofErr w:type="spellEnd"/>
+      <w:r>
+        <w:rPr>
+          <w:rFonts w:ascii="Avenir Book" w:hAnsi="Avenir Book" w:cs="Futura Medium"/>
+          <w:sz w:val="19"/>
+          <w:szCs w:val="19"/>
+        </w:rPr>
+        <w:t>, CloudWatch, SQS, EC2, S3, Redshift)</w:t>
       </w:r>
       <w:bookmarkStart w:id="0" w:name="_GoBack"/>
       <w:bookmarkEnd w:id="0"/>
@@ -1695,7 +1731,7 @@
           <w:sz w:val="19"/>
           <w:szCs w:val="19"/>
         </w:rPr>
-        <w:t xml:space="preserve">) </w:t>
+        <w:t xml:space="preserve"> </w:t>
       </w:r>
     </w:p>
     <w:p>
@@ -8298,7 +8334,7 @@
 </file>
 
 <file path=customXml/itemProps1.xml><?xml version="1.0" encoding="utf-8"?>
-<ds:datastoreItem xmlns:ds="http://schemas.openxmlformats.org/officeDocument/2006/customXml" ds:itemID="{003E8D78-A557-8740-AB70-69B8E073EDE6}">
+<ds:datastoreItem xmlns:ds="http://schemas.openxmlformats.org/officeDocument/2006/customXml" ds:itemID="{A3C6553C-13AE-4C4F-A8BF-2211FEB6029D}">
   <ds:schemaRefs>
     <ds:schemaRef ds:uri="http://schemas.openxmlformats.org/officeDocument/2006/bibliography"/>
   </ds:schemaRefs>

</xml_diff>

<commit_message>
Restructure skills in resume
</commit_message>
<xml_diff>
--- a/assets/pdf/isaiah_resume.docx
+++ b/assets/pdf/isaiah_resume.docx
@@ -1664,7 +1664,7 @@
           <w:sz w:val="19"/>
           <w:szCs w:val="19"/>
         </w:rPr>
-        <w:t>Java, C#, Python, HTML, CSS, JavaScript</w:t>
+        <w:t>Java, C#, Python, JavaScript</w:t>
       </w:r>
     </w:p>
     <w:p>
@@ -1676,17 +1676,18 @@
         </w:numPr>
         <w:rPr>
           <w:rFonts w:ascii="Avenir Book" w:hAnsi="Avenir Book" w:cs="Futura Medium"/>
-          <w:sz w:val="19"/>
-          <w:szCs w:val="19"/>
-        </w:rPr>
-      </w:pPr>
-      <w:r>
-        <w:rPr>
-          <w:rFonts w:ascii="Avenir Book" w:hAnsi="Avenir Book" w:cs="Futura Medium"/>
           <w:b/>
           <w:sz w:val="19"/>
           <w:szCs w:val="19"/>
         </w:rPr>
+      </w:pPr>
+      <w:r>
+        <w:rPr>
+          <w:rFonts w:ascii="Avenir Book" w:hAnsi="Avenir Book" w:cs="Futura Medium"/>
+          <w:b/>
+          <w:sz w:val="19"/>
+          <w:szCs w:val="19"/>
+        </w:rPr>
         <w:t xml:space="preserve">Technologies: </w:t>
       </w:r>
       <w:r>
@@ -1695,43 +1696,7 @@
           <w:sz w:val="19"/>
           <w:szCs w:val="19"/>
         </w:rPr>
-        <w:t xml:space="preserve">Git, Rider, MySQL, .NET, Jenkins, Redis, </w:t>
-      </w:r>
-      <w:r>
-        <w:rPr>
-          <w:rFonts w:ascii="Avenir Book" w:hAnsi="Avenir Book" w:cs="Futura Medium"/>
-          <w:sz w:val="19"/>
-          <w:szCs w:val="19"/>
-        </w:rPr>
-        <w:t xml:space="preserve">AWS (Kinesis, </w:t>
-      </w:r>
-      <w:proofErr w:type="spellStart"/>
-      <w:r>
-        <w:rPr>
-          <w:rFonts w:ascii="Avenir Book" w:hAnsi="Avenir Book" w:cs="Futura Medium"/>
-          <w:sz w:val="19"/>
-          <w:szCs w:val="19"/>
-        </w:rPr>
-        <w:t>ElasticSearch</w:t>
-      </w:r>
-      <w:proofErr w:type="spellEnd"/>
-      <w:r>
-        <w:rPr>
-          <w:rFonts w:ascii="Avenir Book" w:hAnsi="Avenir Book" w:cs="Futura Medium"/>
-          <w:sz w:val="19"/>
-          <w:szCs w:val="19"/>
-        </w:rPr>
-        <w:t>, CloudWatch, SQS, EC2, S3, Redshift)</w:t>
-      </w:r>
-      <w:bookmarkStart w:id="0" w:name="_GoBack"/>
-      <w:bookmarkEnd w:id="0"/>
-      <w:r>
-        <w:rPr>
-          <w:rFonts w:ascii="Avenir Book" w:hAnsi="Avenir Book" w:cs="Futura Medium"/>
-          <w:sz w:val="19"/>
-          <w:szCs w:val="19"/>
-        </w:rPr>
-        <w:t xml:space="preserve"> </w:t>
+        <w:t>Git, JetBrains Rider, MySQL, .NET, Jenkins, Redis, HTML/CSS</w:t>
       </w:r>
     </w:p>
     <w:p>
@@ -1748,6 +1713,58 @@
           <w:szCs w:val="19"/>
         </w:rPr>
       </w:pPr>
+      <w:r>
+        <w:rPr>
+          <w:rFonts w:ascii="Avenir Book" w:hAnsi="Avenir Book" w:cs="Futura Medium"/>
+          <w:b/>
+          <w:sz w:val="19"/>
+          <w:szCs w:val="19"/>
+        </w:rPr>
+        <w:t xml:space="preserve">AWS: </w:t>
+      </w:r>
+      <w:r>
+        <w:rPr>
+          <w:rFonts w:ascii="Avenir Book" w:hAnsi="Avenir Book" w:cs="Futura Medium"/>
+          <w:sz w:val="19"/>
+          <w:szCs w:val="19"/>
+        </w:rPr>
+        <w:t xml:space="preserve">Kinesis, </w:t>
+      </w:r>
+      <w:proofErr w:type="spellStart"/>
+      <w:r>
+        <w:rPr>
+          <w:rFonts w:ascii="Avenir Book" w:hAnsi="Avenir Book" w:cs="Futura Medium"/>
+          <w:sz w:val="19"/>
+          <w:szCs w:val="19"/>
+        </w:rPr>
+        <w:t>ElasticSearch</w:t>
+      </w:r>
+      <w:proofErr w:type="spellEnd"/>
+      <w:r>
+        <w:rPr>
+          <w:rFonts w:ascii="Avenir Book" w:hAnsi="Avenir Book" w:cs="Futura Medium"/>
+          <w:sz w:val="19"/>
+          <w:szCs w:val="19"/>
+        </w:rPr>
+        <w:t>, CloudWatch, SQS, EC2, Athena, S3, Redshift</w:t>
+      </w:r>
+    </w:p>
+    <w:p>
+      <w:pPr>
+        <w:pStyle w:val="ListParagraph"/>
+        <w:numPr>
+          <w:ilvl w:val="0"/>
+          <w:numId w:val="48"/>
+        </w:numPr>
+        <w:rPr>
+          <w:rFonts w:ascii="Avenir Book" w:hAnsi="Avenir Book" w:cs="Futura Medium"/>
+          <w:b/>
+          <w:sz w:val="19"/>
+          <w:szCs w:val="19"/>
+        </w:rPr>
+      </w:pPr>
+      <w:bookmarkStart w:id="0" w:name="_GoBack"/>
+      <w:bookmarkEnd w:id="0"/>
       <w:r>
         <w:rPr>
           <w:rFonts w:ascii="Avenir Book" w:hAnsi="Avenir Book" w:cs="Futura Medium"/>
@@ -7459,6 +7476,18 @@
   </w:num>
   <w:num w:numId="49">
     <w:abstractNumId w:val="13"/>
+  </w:num>
+  <w:num w:numId="50">
+    <w:abstractNumId w:val="29"/>
+    <w:lvlOverride w:ilvl="0"/>
+    <w:lvlOverride w:ilvl="1"/>
+    <w:lvlOverride w:ilvl="2"/>
+    <w:lvlOverride w:ilvl="3"/>
+    <w:lvlOverride w:ilvl="4"/>
+    <w:lvlOverride w:ilvl="5"/>
+    <w:lvlOverride w:ilvl="6"/>
+    <w:lvlOverride w:ilvl="7"/>
+    <w:lvlOverride w:ilvl="8"/>
   </w:num>
 </w:numbering>
 </file>
@@ -8334,7 +8363,7 @@
 </file>
 
 <file path=customXml/itemProps1.xml><?xml version="1.0" encoding="utf-8"?>
-<ds:datastoreItem xmlns:ds="http://schemas.openxmlformats.org/officeDocument/2006/customXml" ds:itemID="{A3C6553C-13AE-4C4F-A8BF-2211FEB6029D}">
+<ds:datastoreItem xmlns:ds="http://schemas.openxmlformats.org/officeDocument/2006/customXml" ds:itemID="{75DBB7D3-96BE-5D44-9389-7F3766F316F0}">
   <ds:schemaRefs>
     <ds:schemaRef ds:uri="http://schemas.openxmlformats.org/officeDocument/2006/bibliography"/>
   </ds:schemaRefs>

</xml_diff>